<commit_message>
updated assignment_2 clone repo, create feature branch, push changes to feature branch and push to master
</commit_message>
<xml_diff>
--- a/assignment_3/assignment 3.docx
+++ b/assignment_3/assignment 3.docx
@@ -327,6 +327,14 @@
           <w:szCs w:val="24"/>
         </w:rPr>
       </w:pPr>
+      <w:r>
+        <w:rPr>
+          <w:rFonts w:ascii="Times New Roman" w:hAnsi="Times New Roman" w:cs="Times New Roman"/>
+          <w:sz w:val="24"/>
+          <w:szCs w:val="24"/>
+        </w:rPr>
+        <w:t>Step 6: As another user in the master branch make some changes to the same file.</w:t>
+      </w:r>
     </w:p>
     <w:p>
       <w:pPr>
@@ -343,7 +351,7 @@
           <w:sz w:val="24"/>
           <w:szCs w:val="24"/>
         </w:rPr>
-        <w:t>Step 6: Create a pull.</w:t>
+        <w:t>Step 7: Add and commit the changes to the master branch.</w:t>
       </w:r>
     </w:p>
     <w:p>
@@ -363,200 +371,7 @@
           <w:szCs w:val="24"/>
         </w:rPr>
         <w:drawing>
-          <wp:anchor distT="0" distB="0" distL="114300" distR="114300" simplePos="0" relativeHeight="251658240" behindDoc="0" locked="0" layoutInCell="1" allowOverlap="1" wp14:anchorId="47433994" wp14:editId="727FC565">
-            <wp:simplePos x="0" y="0"/>
-            <wp:positionH relativeFrom="margin">
-              <wp:posOffset>320675</wp:posOffset>
-            </wp:positionH>
-            <wp:positionV relativeFrom="paragraph">
-              <wp:posOffset>7620</wp:posOffset>
-            </wp:positionV>
-            <wp:extent cx="4709307" cy="3223895"/>
-            <wp:effectExtent l="0" t="0" r="0" b="0"/>
-            <wp:wrapNone/>
-            <wp:docPr id="497861035" name="Picture 1"/>
-            <wp:cNvGraphicFramePr>
-              <a:graphicFrameLocks xmlns:a="http://schemas.openxmlformats.org/drawingml/2006/main" noChangeAspect="1"/>
-            </wp:cNvGraphicFramePr>
-            <a:graphic xmlns:a="http://schemas.openxmlformats.org/drawingml/2006/main">
-              <a:graphicData uri="http://schemas.openxmlformats.org/drawingml/2006/picture">
-                <pic:pic xmlns:pic="http://schemas.openxmlformats.org/drawingml/2006/picture">
-                  <pic:nvPicPr>
-                    <pic:cNvPr id="497861035" name="Picture 1"/>
-                    <pic:cNvPicPr/>
-                  </pic:nvPicPr>
-                  <pic:blipFill>
-                    <a:blip r:embed="rId9" cstate="print">
-                      <a:extLst>
-                        <a:ext uri="{28A0092B-C50C-407E-A947-70E740481C1C}">
-                          <a14:useLocalDpi xmlns:a14="http://schemas.microsoft.com/office/drawing/2010/main" val="0"/>
-                        </a:ext>
-                      </a:extLst>
-                    </a:blip>
-                    <a:stretch>
-                      <a:fillRect/>
-                    </a:stretch>
-                  </pic:blipFill>
-                  <pic:spPr>
-                    <a:xfrm>
-                      <a:off x="0" y="0"/>
-                      <a:ext cx="4709307" cy="3223895"/>
-                    </a:xfrm>
-                    <a:prstGeom prst="rect">
-                      <a:avLst/>
-                    </a:prstGeom>
-                  </pic:spPr>
-                </pic:pic>
-              </a:graphicData>
-            </a:graphic>
-          </wp:anchor>
-        </w:drawing>
-      </w:r>
-    </w:p>
-    <w:p>
-      <w:pPr>
-        <w:spacing w:line="360" w:lineRule="auto"/>
-        <w:rPr>
-          <w:rFonts w:ascii="Times New Roman" w:hAnsi="Times New Roman" w:cs="Times New Roman"/>
-          <w:sz w:val="24"/>
-          <w:szCs w:val="24"/>
-        </w:rPr>
-      </w:pPr>
-    </w:p>
-    <w:p>
-      <w:pPr>
-        <w:spacing w:line="360" w:lineRule="auto"/>
-        <w:rPr>
-          <w:rFonts w:ascii="Times New Roman" w:hAnsi="Times New Roman" w:cs="Times New Roman"/>
-          <w:sz w:val="24"/>
-          <w:szCs w:val="24"/>
-        </w:rPr>
-      </w:pPr>
-    </w:p>
-    <w:p>
-      <w:pPr>
-        <w:spacing w:line="360" w:lineRule="auto"/>
-        <w:rPr>
-          <w:rFonts w:ascii="Times New Roman" w:hAnsi="Times New Roman" w:cs="Times New Roman"/>
-          <w:sz w:val="24"/>
-          <w:szCs w:val="24"/>
-        </w:rPr>
-      </w:pPr>
-    </w:p>
-    <w:p>
-      <w:pPr>
-        <w:spacing w:line="360" w:lineRule="auto"/>
-        <w:rPr>
-          <w:rFonts w:ascii="Times New Roman" w:hAnsi="Times New Roman" w:cs="Times New Roman"/>
-          <w:sz w:val="24"/>
-          <w:szCs w:val="24"/>
-        </w:rPr>
-      </w:pPr>
-    </w:p>
-    <w:p>
-      <w:pPr>
-        <w:spacing w:line="360" w:lineRule="auto"/>
-        <w:rPr>
-          <w:rFonts w:ascii="Times New Roman" w:hAnsi="Times New Roman" w:cs="Times New Roman"/>
-          <w:sz w:val="24"/>
-          <w:szCs w:val="24"/>
-        </w:rPr>
-      </w:pPr>
-    </w:p>
-    <w:p>
-      <w:pPr>
-        <w:spacing w:line="360" w:lineRule="auto"/>
-        <w:rPr>
-          <w:rFonts w:ascii="Times New Roman" w:hAnsi="Times New Roman" w:cs="Times New Roman"/>
-          <w:sz w:val="24"/>
-          <w:szCs w:val="24"/>
-        </w:rPr>
-      </w:pPr>
-    </w:p>
-    <w:p>
-      <w:pPr>
-        <w:spacing w:line="360" w:lineRule="auto"/>
-        <w:rPr>
-          <w:rFonts w:ascii="Times New Roman" w:hAnsi="Times New Roman" w:cs="Times New Roman"/>
-          <w:sz w:val="24"/>
-          <w:szCs w:val="24"/>
-        </w:rPr>
-      </w:pPr>
-    </w:p>
-    <w:p>
-      <w:pPr>
-        <w:spacing w:line="360" w:lineRule="auto"/>
-        <w:rPr>
-          <w:rFonts w:ascii="Times New Roman" w:hAnsi="Times New Roman" w:cs="Times New Roman"/>
-          <w:sz w:val="24"/>
-          <w:szCs w:val="24"/>
-        </w:rPr>
-      </w:pPr>
-    </w:p>
-    <w:p>
-      <w:pPr>
-        <w:spacing w:line="360" w:lineRule="auto"/>
-        <w:rPr>
-          <w:rFonts w:ascii="Times New Roman" w:hAnsi="Times New Roman" w:cs="Times New Roman"/>
-          <w:sz w:val="24"/>
-          <w:szCs w:val="24"/>
-        </w:rPr>
-      </w:pPr>
-    </w:p>
-    <w:p>
-      <w:pPr>
-        <w:spacing w:line="360" w:lineRule="auto"/>
-        <w:rPr>
-          <w:rFonts w:ascii="Times New Roman" w:hAnsi="Times New Roman" w:cs="Times New Roman"/>
-          <w:sz w:val="24"/>
-          <w:szCs w:val="24"/>
-        </w:rPr>
-      </w:pPr>
-      <w:r>
-        <w:rPr>
-          <w:rFonts w:ascii="Times New Roman" w:hAnsi="Times New Roman" w:cs="Times New Roman"/>
-          <w:sz w:val="24"/>
-          <w:szCs w:val="24"/>
-        </w:rPr>
-        <w:t>Step 6: As another user in the master branch make some changes to the same file.</w:t>
-      </w:r>
-    </w:p>
-    <w:p>
-      <w:pPr>
-        <w:spacing w:line="360" w:lineRule="auto"/>
-        <w:rPr>
-          <w:rFonts w:ascii="Times New Roman" w:hAnsi="Times New Roman" w:cs="Times New Roman"/>
-          <w:sz w:val="24"/>
-          <w:szCs w:val="24"/>
-        </w:rPr>
-      </w:pPr>
-      <w:r>
-        <w:rPr>
-          <w:rFonts w:ascii="Times New Roman" w:hAnsi="Times New Roman" w:cs="Times New Roman"/>
-          <w:sz w:val="24"/>
-          <w:szCs w:val="24"/>
-        </w:rPr>
-        <w:t>Step 7: Add and commit the changes to the master branch.</w:t>
-      </w:r>
-    </w:p>
-    <w:p>
-      <w:pPr>
-        <w:spacing w:line="360" w:lineRule="auto"/>
-        <w:rPr>
-          <w:rFonts w:ascii="Times New Roman" w:hAnsi="Times New Roman" w:cs="Times New Roman"/>
-          <w:sz w:val="24"/>
-          <w:szCs w:val="24"/>
-        </w:rPr>
-      </w:pPr>
-      <w:r>
-        <w:rPr>
-          <w:rFonts w:ascii="Times New Roman" w:hAnsi="Times New Roman" w:cs="Times New Roman"/>
-          <w:noProof/>
-          <w:sz w:val="24"/>
-          <w:szCs w:val="24"/>
-        </w:rPr>
-        <w:drawing>
-          <wp:inline distT="0" distB="0" distL="0" distR="0" wp14:anchorId="2CBFE4BE" wp14:editId="122A0EA0">
+          <wp:inline distT="0" distB="0" distL="0" distR="0" wp14:anchorId="2CBFE4BE" wp14:editId="15A32600">
             <wp:extent cx="5731510" cy="438652"/>
             <wp:effectExtent l="0" t="0" r="2540" b="0"/>
             <wp:docPr id="1018680579" name="Picture 1"/>
@@ -571,7 +386,7 @@
                     <pic:cNvPicPr/>
                   </pic:nvPicPr>
                   <pic:blipFill>
-                    <a:blip r:embed="rId10" cstate="print">
+                    <a:blip r:embed="rId9" cstate="print">
                       <a:extLst>
                         <a:ext uri="{28A0092B-C50C-407E-A947-70E740481C1C}">
                           <a14:useLocalDpi xmlns:a14="http://schemas.microsoft.com/office/drawing/2010/main" val="0"/>
@@ -644,7 +459,7 @@
                     <pic:cNvPicPr/>
                   </pic:nvPicPr>
                   <pic:blipFill>
-                    <a:blip r:embed="rId11">
+                    <a:blip r:embed="rId10">
                       <a:extLst>
                         <a:ext uri="{28A0092B-C50C-407E-A947-70E740481C1C}">
                           <a14:useLocalDpi xmlns:a14="http://schemas.microsoft.com/office/drawing/2010/main" val="0"/>
@@ -705,65 +520,7 @@
           <w:sz w:val="24"/>
           <w:szCs w:val="24"/>
         </w:rPr>
-        <w:drawing>
-          <wp:inline distT="0" distB="0" distL="0" distR="0" wp14:anchorId="38A811E8" wp14:editId="4C148F21">
-            <wp:extent cx="5731510" cy="1826281"/>
-            <wp:effectExtent l="0" t="0" r="2540" b="2540"/>
-            <wp:docPr id="160567235" name="Picture 1"/>
-            <wp:cNvGraphicFramePr>
-              <a:graphicFrameLocks xmlns:a="http://schemas.openxmlformats.org/drawingml/2006/main" noChangeAspect="1"/>
-            </wp:cNvGraphicFramePr>
-            <a:graphic xmlns:a="http://schemas.openxmlformats.org/drawingml/2006/main">
-              <a:graphicData uri="http://schemas.openxmlformats.org/drawingml/2006/picture">
-                <pic:pic xmlns:pic="http://schemas.openxmlformats.org/drawingml/2006/picture">
-                  <pic:nvPicPr>
-                    <pic:cNvPr id="160567235" name="Picture 1"/>
-                    <pic:cNvPicPr/>
-                  </pic:nvPicPr>
-                  <pic:blipFill>
-                    <a:blip r:embed="rId12">
-                      <a:extLst>
-                        <a:ext uri="{28A0092B-C50C-407E-A947-70E740481C1C}">
-                          <a14:useLocalDpi xmlns:a14="http://schemas.microsoft.com/office/drawing/2010/main" val="0"/>
-                        </a:ext>
-                      </a:extLst>
-                    </a:blip>
-                    <a:stretch>
-                      <a:fillRect/>
-                    </a:stretch>
-                  </pic:blipFill>
-                  <pic:spPr>
-                    <a:xfrm>
-                      <a:off x="0" y="0"/>
-                      <a:ext cx="5731510" cy="1826281"/>
-                    </a:xfrm>
-                    <a:prstGeom prst="rect">
-                      <a:avLst/>
-                    </a:prstGeom>
-                  </pic:spPr>
-                </pic:pic>
-              </a:graphicData>
-            </a:graphic>
-          </wp:inline>
-        </w:drawing>
-      </w:r>
-    </w:p>
-    <w:p>
-      <w:pPr>
-        <w:spacing w:line="360" w:lineRule="auto"/>
-        <w:rPr>
-          <w:rFonts w:ascii="Times New Roman" w:hAnsi="Times New Roman" w:cs="Times New Roman"/>
-          <w:sz w:val="24"/>
-          <w:szCs w:val="24"/>
-        </w:rPr>
-      </w:pPr>
-      <w:r>
-        <w:rPr>
-          <w:rFonts w:ascii="Times New Roman" w:hAnsi="Times New Roman" w:cs="Times New Roman"/>
-          <w:noProof/>
-          <w:sz w:val="24"/>
-          <w:szCs w:val="24"/>
-        </w:rPr>
+        <w:lastRenderedPageBreak/>
         <w:drawing>
           <wp:inline distT="0" distB="0" distL="0" distR="0" wp14:anchorId="406FFA6E" wp14:editId="2E3D8B0B">
             <wp:extent cx="5731510" cy="919586"/>
@@ -780,7 +537,7 @@
                     <pic:cNvPicPr/>
                   </pic:nvPicPr>
                   <pic:blipFill>
-                    <a:blip r:embed="rId13">
+                    <a:blip r:embed="rId11">
                       <a:extLst>
                         <a:ext uri="{28A0092B-C50C-407E-A947-70E740481C1C}">
                           <a14:useLocalDpi xmlns:a14="http://schemas.microsoft.com/office/drawing/2010/main" val="0"/>
@@ -839,7 +596,7 @@
                     <pic:cNvPicPr/>
                   </pic:nvPicPr>
                   <pic:blipFill>
-                    <a:blip r:embed="rId14">
+                    <a:blip r:embed="rId12">
                       <a:extLst>
                         <a:ext uri="{28A0092B-C50C-407E-A947-70E740481C1C}">
                           <a14:useLocalDpi xmlns:a14="http://schemas.microsoft.com/office/drawing/2010/main" val="0"/>
@@ -882,9 +639,8 @@
           <w:sz w:val="24"/>
           <w:szCs w:val="24"/>
         </w:rPr>
-        <w:lastRenderedPageBreak/>
         <w:drawing>
-          <wp:inline distT="0" distB="0" distL="0" distR="0" wp14:anchorId="1014054F" wp14:editId="36165790">
+          <wp:inline distT="0" distB="0" distL="0" distR="0" wp14:anchorId="1014054F" wp14:editId="75A9FEDC">
             <wp:extent cx="5731510" cy="1413893"/>
             <wp:effectExtent l="0" t="0" r="2540" b="0"/>
             <wp:docPr id="1322344180" name="Picture 1"/>
@@ -899,7 +655,7 @@
                     <pic:cNvPicPr/>
                   </pic:nvPicPr>
                   <pic:blipFill>
-                    <a:blip r:embed="rId15" cstate="print">
+                    <a:blip r:embed="rId13" cstate="print">
                       <a:extLst>
                         <a:ext uri="{28A0092B-C50C-407E-A947-70E740481C1C}">
                           <a14:useLocalDpi xmlns:a14="http://schemas.microsoft.com/office/drawing/2010/main" val="0"/>
@@ -976,7 +732,7 @@
                     <pic:cNvPicPr/>
                   </pic:nvPicPr>
                   <pic:blipFill>
-                    <a:blip r:embed="rId16">
+                    <a:blip r:embed="rId14">
                       <a:extLst>
                         <a:ext uri="{28A0092B-C50C-407E-A947-70E740481C1C}">
                           <a14:useLocalDpi xmlns:a14="http://schemas.microsoft.com/office/drawing/2010/main" val="0"/>

</xml_diff>